<commit_message>
Comienzo de funcionalidad login con supabase
</commit_message>
<xml_diff>
--- a/SALA DE JUEGOS.docx
+++ b/SALA DE JUEGOS.docx
@@ -282,11 +282,13 @@
           <w:numId w:val="4"/>
         </w:numPr>
         <w:rPr>
-          <w:lang w:val="es-AR"/>
-        </w:rPr>
-      </w:pPr>
-      <w:r>
-        <w:rPr>
+          <w:strike/>
+          <w:lang w:val="es-AR"/>
+        </w:rPr>
+      </w:pPr>
+      <w:r>
+        <w:rPr>
+          <w:strike/>
           <w:lang w:val="es-AR"/>
         </w:rPr>
         <w:t>Tiene acceso a los diferentes juegos</w:t>
@@ -300,11 +302,13 @@
           <w:numId w:val="4"/>
         </w:numPr>
         <w:rPr>
-          <w:lang w:val="es-AR"/>
-        </w:rPr>
-      </w:pPr>
-      <w:r>
-        <w:rPr>
+          <w:strike/>
+          <w:lang w:val="es-AR"/>
+        </w:rPr>
+      </w:pPr>
+      <w:r>
+        <w:rPr>
+          <w:strike/>
           <w:lang w:val="es-AR"/>
         </w:rPr>
         <w:t xml:space="preserve"> Tiene que rutear a cada juego</w:t>
@@ -690,14 +694,40 @@
           <w:numId w:val="4"/>
         </w:numPr>
         <w:rPr>
-          <w:lang w:val="es-AR"/>
-        </w:rPr>
-      </w:pPr>
-      <w:r>
-        <w:rPr>
-          <w:lang w:val="es-AR"/>
-        </w:rPr>
-        <w:t>Estos botones tienen que completar los campos de email y contraseña con un usuario valido que al presionar  ‘Ingresar’, acceda al Home</w:t>
+          <w:strike/>
+          <w:lang w:val="es-AR"/>
+        </w:rPr>
+      </w:pPr>
+      <w:r>
+        <w:rPr>
+          <w:strike/>
+          <w:lang w:val="es-AR"/>
+        </w:rPr>
+        <w:t xml:space="preserve">Estos botones tienen que completar los campos de email y contraseña con un usuario valido </w:t>
+      </w:r>
+    </w:p>
+    <w:p>
+      <w:pPr>
+        <w:pStyle w:val="Prrafodelista"/>
+        <w:numPr>
+          <w:ilvl w:val="2"/>
+          <w:numId w:val="4"/>
+        </w:numPr>
+        <w:rPr>
+          <w:lang w:val="es-AR"/>
+        </w:rPr>
+      </w:pPr>
+      <w:r>
+        <w:rPr>
+          <w:lang w:val="es-AR"/>
+        </w:rPr>
+        <w:t xml:space="preserve">Al </w:t>
+      </w:r>
+      <w:r>
+        <w:rPr>
+          <w:lang w:val="es-AR"/>
+        </w:rPr>
+        <w:t>presionar  ‘Ingresar’, acceda al Home</w:t>
       </w:r>
     </w:p>
     <w:p>
@@ -873,11 +903,13 @@
           <w:numId w:val="2"/>
         </w:numPr>
         <w:rPr>
-          <w:lang w:val="es-AR"/>
-        </w:rPr>
-      </w:pPr>
-      <w:r>
-        <w:rPr>
+          <w:strike/>
+          <w:lang w:val="es-AR"/>
+        </w:rPr>
+      </w:pPr>
+      <w:r>
+        <w:rPr>
+          <w:strike/>
           <w:lang w:val="es-AR"/>
         </w:rPr>
         <w:t>Incorporar módulos y loadchiildren</w:t>
@@ -891,11 +923,13 @@
           <w:numId w:val="2"/>
         </w:numPr>
         <w:rPr>
-          <w:lang w:val="es-AR"/>
-        </w:rPr>
-      </w:pPr>
-      <w:r>
-        <w:rPr>
+          <w:strike/>
+          <w:lang w:val="es-AR"/>
+        </w:rPr>
+      </w:pPr>
+      <w:r>
+        <w:rPr>
+          <w:strike/>
           <w:lang w:val="es-AR"/>
         </w:rPr>
         <w:t>Incorporar juegos</w:t>
@@ -909,11 +943,13 @@
           <w:numId w:val="2"/>
         </w:numPr>
         <w:rPr>
-          <w:lang w:val="es-AR"/>
-        </w:rPr>
-      </w:pPr>
-      <w:r>
-        <w:rPr>
+          <w:strike/>
+          <w:lang w:val="es-AR"/>
+        </w:rPr>
+      </w:pPr>
+      <w:r>
+        <w:rPr>
+          <w:strike/>
           <w:lang w:val="es-AR"/>
         </w:rPr>
         <w:t>Ahorcado</w:t>
@@ -927,14 +963,22 @@
           <w:numId w:val="2"/>
         </w:numPr>
         <w:rPr>
-          <w:lang w:val="es-AR"/>
-        </w:rPr>
-      </w:pPr>
-      <w:r>
-        <w:rPr>
-          <w:lang w:val="es-AR"/>
-        </w:rPr>
-        <w:t xml:space="preserve"> No se deben ingresar datos del teclado</w:t>
+          <w:strike/>
+          <w:lang w:val="es-AR"/>
+        </w:rPr>
+      </w:pPr>
+      <w:r>
+        <w:rPr>
+          <w:lang w:val="es-AR"/>
+        </w:rPr>
+        <w:t xml:space="preserve"> </w:t>
+      </w:r>
+      <w:r>
+        <w:rPr>
+          <w:strike/>
+          <w:lang w:val="es-AR"/>
+        </w:rPr>
+        <w:t>No se deben ingresar datos del teclado</w:t>
       </w:r>
     </w:p>
     <w:p>
@@ -945,14 +989,22 @@
           <w:numId w:val="2"/>
         </w:numPr>
         <w:rPr>
-          <w:lang w:val="es-AR"/>
-        </w:rPr>
-      </w:pPr>
-      <w:r>
-        <w:rPr>
-          <w:lang w:val="es-AR"/>
-        </w:rPr>
-        <w:t xml:space="preserve"> Utilizar botones para el ingreso de letras</w:t>
+          <w:strike/>
+          <w:lang w:val="es-AR"/>
+        </w:rPr>
+      </w:pPr>
+      <w:r>
+        <w:rPr>
+          <w:lang w:val="es-AR"/>
+        </w:rPr>
+        <w:t xml:space="preserve"> </w:t>
+      </w:r>
+      <w:r>
+        <w:rPr>
+          <w:strike/>
+          <w:lang w:val="es-AR"/>
+        </w:rPr>
+        <w:t>Utilizar botones para el ingreso de letras</w:t>
       </w:r>
     </w:p>
     <w:p>
@@ -963,11 +1015,13 @@
           <w:numId w:val="2"/>
         </w:numPr>
         <w:rPr>
-          <w:lang w:val="es-AR"/>
-        </w:rPr>
-      </w:pPr>
-      <w:r>
-        <w:rPr>
+          <w:strike/>
+          <w:lang w:val="es-AR"/>
+        </w:rPr>
+      </w:pPr>
+      <w:r>
+        <w:rPr>
+          <w:strike/>
           <w:lang w:val="es-AR"/>
         </w:rPr>
         <w:t>Mayor o menor</w:t>
@@ -981,11 +1035,13 @@
           <w:numId w:val="2"/>
         </w:numPr>
         <w:rPr>
-          <w:lang w:val="es-AR"/>
-        </w:rPr>
-      </w:pPr>
-      <w:r>
-        <w:rPr>
+          <w:strike/>
+          <w:lang w:val="es-AR"/>
+        </w:rPr>
+      </w:pPr>
+      <w:r>
+        <w:rPr>
+          <w:strike/>
           <w:lang w:val="es-AR"/>
         </w:rPr>
         <w:t xml:space="preserve"> Desde un mazo de carta se va a preguntar si la siguiente es mayor o menor</w:t>
@@ -999,11 +1055,13 @@
           <w:numId w:val="2"/>
         </w:numPr>
         <w:rPr>
-          <w:lang w:val="es-AR"/>
-        </w:rPr>
-      </w:pPr>
-      <w:r>
-        <w:rPr>
+          <w:strike/>
+          <w:lang w:val="es-AR"/>
+        </w:rPr>
+      </w:pPr>
+      <w:r>
+        <w:rPr>
+          <w:strike/>
           <w:lang w:val="es-AR"/>
         </w:rPr>
         <w:t xml:space="preserve"> El jugador sumara un punto ante cada carta que adivine</w:t>

</xml_diff>

<commit_message>
Sprint 5 + cambios aplicados
</commit_message>
<xml_diff>
--- a/SALA DE JUEGOS.docx
+++ b/SALA DE JUEGOS.docx
@@ -244,11 +244,13 @@
           <w:numId w:val="4"/>
         </w:numPr>
         <w:rPr>
-          <w:lang w:val="es-AR"/>
-        </w:rPr>
-      </w:pPr>
-      <w:r>
-        <w:rPr>
+          <w:strike/>
+          <w:lang w:val="es-AR"/>
+        </w:rPr>
+      </w:pPr>
+      <w:r>
+        <w:rPr>
+          <w:strike/>
           <w:lang w:val="es-AR"/>
         </w:rPr>
         <w:t>Componente Home</w:t>
@@ -318,15 +320,37 @@
       <w:pPr>
         <w:pStyle w:val="Prrafodelista"/>
         <w:numPr>
+          <w:ilvl w:val="2"/>
+          <w:numId w:val="4"/>
+        </w:numPr>
+        <w:rPr>
+          <w:strike/>
+          <w:lang w:val="es-AR"/>
+        </w:rPr>
+      </w:pPr>
+      <w:r>
+        <w:rPr>
+          <w:strike/>
+          <w:lang w:val="es-AR"/>
+        </w:rPr>
+        <w:t xml:space="preserve"> Solo accede a los juegos si esta logeado</w:t>
+      </w:r>
+    </w:p>
+    <w:p>
+      <w:pPr>
+        <w:pStyle w:val="Prrafodelista"/>
+        <w:numPr>
           <w:ilvl w:val="1"/>
           <w:numId w:val="4"/>
         </w:numPr>
         <w:rPr>
-          <w:lang w:val="es-AR"/>
-        </w:rPr>
-      </w:pPr>
-      <w:r>
-        <w:rPr>
+          <w:strike/>
+          <w:lang w:val="es-AR"/>
+        </w:rPr>
+      </w:pPr>
+      <w:r>
+        <w:rPr>
+          <w:strike/>
           <w:lang w:val="es-AR"/>
         </w:rPr>
         <w:t>Tiene acceso a los diferentes listados</w:t>
@@ -340,11 +364,13 @@
           <w:numId w:val="4"/>
         </w:numPr>
         <w:rPr>
-          <w:lang w:val="es-AR"/>
-        </w:rPr>
-      </w:pPr>
-      <w:r>
-        <w:rPr>
+          <w:strike/>
+          <w:lang w:val="es-AR"/>
+        </w:rPr>
+      </w:pPr>
+      <w:r>
+        <w:rPr>
+          <w:strike/>
           <w:lang w:val="es-AR"/>
         </w:rPr>
         <w:t>Verificar si el usuario esta logeado</w:t>
@@ -358,11 +384,13 @@
           <w:numId w:val="4"/>
         </w:numPr>
         <w:rPr>
-          <w:lang w:val="es-AR"/>
-        </w:rPr>
-      </w:pPr>
-      <w:r>
-        <w:rPr>
+          <w:strike/>
+          <w:lang w:val="es-AR"/>
+        </w:rPr>
+      </w:pPr>
+      <w:r>
+        <w:rPr>
+          <w:strike/>
           <w:lang w:val="es-AR"/>
         </w:rPr>
         <w:t>Si esta logeado:</w:t>
@@ -376,11 +404,13 @@
           <w:numId w:val="4"/>
         </w:numPr>
         <w:rPr>
-          <w:lang w:val="es-AR"/>
-        </w:rPr>
-      </w:pPr>
-      <w:r>
-        <w:rPr>
+          <w:strike/>
+          <w:lang w:val="es-AR"/>
+        </w:rPr>
+      </w:pPr>
+      <w:r>
+        <w:rPr>
+          <w:strike/>
           <w:lang w:val="es-AR"/>
         </w:rPr>
         <w:t>Mostrar información del mismo</w:t>
@@ -394,11 +424,13 @@
           <w:numId w:val="4"/>
         </w:numPr>
         <w:rPr>
-          <w:lang w:val="es-AR"/>
-        </w:rPr>
-      </w:pPr>
-      <w:r>
-        <w:rPr>
+          <w:strike/>
+          <w:lang w:val="es-AR"/>
+        </w:rPr>
+      </w:pPr>
+      <w:r>
+        <w:rPr>
+          <w:strike/>
           <w:lang w:val="es-AR"/>
         </w:rPr>
         <w:t>Mostrar botón de logout</w:t>
@@ -412,11 +444,13 @@
           <w:numId w:val="4"/>
         </w:numPr>
         <w:rPr>
-          <w:lang w:val="es-AR"/>
-        </w:rPr>
-      </w:pPr>
-      <w:r>
-        <w:rPr>
+          <w:strike/>
+          <w:lang w:val="es-AR"/>
+        </w:rPr>
+      </w:pPr>
+      <w:r>
+        <w:rPr>
+          <w:strike/>
           <w:lang w:val="es-AR"/>
         </w:rPr>
         <w:t>No mostrar botón de registro</w:t>
@@ -430,11 +464,13 @@
           <w:numId w:val="4"/>
         </w:numPr>
         <w:rPr>
-          <w:lang w:val="es-AR"/>
-        </w:rPr>
-      </w:pPr>
-      <w:r>
-        <w:rPr>
+          <w:strike/>
+          <w:lang w:val="es-AR"/>
+        </w:rPr>
+      </w:pPr>
+      <w:r>
+        <w:rPr>
+          <w:strike/>
           <w:lang w:val="es-AR"/>
         </w:rPr>
         <w:t>No mostrar botón de login</w:t>
@@ -448,23 +484,27 @@
           <w:numId w:val="4"/>
         </w:numPr>
         <w:rPr>
-          <w:lang w:val="es-AR"/>
-        </w:rPr>
-      </w:pPr>
-      <w:r>
-        <w:rPr>
+          <w:strike/>
+          <w:lang w:val="es-AR"/>
+        </w:rPr>
+      </w:pPr>
+      <w:r>
+        <w:rPr>
+          <w:strike/>
           <w:lang w:val="es-AR"/>
         </w:rPr>
         <w:t xml:space="preserve">Si no </w:t>
       </w:r>
       <w:r>
         <w:rPr>
+          <w:strike/>
           <w:lang w:val="es-AR"/>
         </w:rPr>
         <w:t>está</w:t>
       </w:r>
       <w:r>
         <w:rPr>
+          <w:strike/>
           <w:lang w:val="es-AR"/>
         </w:rPr>
         <w:t xml:space="preserve"> logeado:</w:t>
@@ -478,11 +518,13 @@
           <w:numId w:val="4"/>
         </w:numPr>
         <w:rPr>
-          <w:lang w:val="es-AR"/>
-        </w:rPr>
-      </w:pPr>
-      <w:r>
-        <w:rPr>
+          <w:strike/>
+          <w:lang w:val="es-AR"/>
+        </w:rPr>
+      </w:pPr>
+      <w:r>
+        <w:rPr>
+          <w:strike/>
           <w:lang w:val="es-AR"/>
         </w:rPr>
         <w:t>Mostar botón de registro</w:t>
@@ -496,11 +538,13 @@
           <w:numId w:val="4"/>
         </w:numPr>
         <w:rPr>
-          <w:lang w:val="es-AR"/>
-        </w:rPr>
-      </w:pPr>
-      <w:r>
-        <w:rPr>
+          <w:strike/>
+          <w:lang w:val="es-AR"/>
+        </w:rPr>
+      </w:pPr>
+      <w:r>
+        <w:rPr>
+          <w:strike/>
           <w:lang w:val="es-AR"/>
         </w:rPr>
         <w:t>Mostrar botón de login</w:t>
@@ -514,11 +558,13 @@
           <w:numId w:val="4"/>
         </w:numPr>
         <w:rPr>
-          <w:lang w:val="es-AR"/>
-        </w:rPr>
-      </w:pPr>
-      <w:r>
-        <w:rPr>
+          <w:strike/>
+          <w:lang w:val="es-AR"/>
+        </w:rPr>
+      </w:pPr>
+      <w:r>
+        <w:rPr>
+          <w:strike/>
           <w:lang w:val="es-AR"/>
         </w:rPr>
         <w:t>No mostrar información de usuario</w:t>
@@ -532,11 +578,13 @@
           <w:numId w:val="4"/>
         </w:numPr>
         <w:rPr>
-          <w:lang w:val="es-AR"/>
-        </w:rPr>
-      </w:pPr>
-      <w:r>
-        <w:rPr>
+          <w:strike/>
+          <w:lang w:val="es-AR"/>
+        </w:rPr>
+      </w:pPr>
+      <w:r>
+        <w:rPr>
+          <w:strike/>
           <w:lang w:val="es-AR"/>
         </w:rPr>
         <w:t>No mostrar botón de logout</w:t>
@@ -550,11 +598,13 @@
           <w:numId w:val="4"/>
         </w:numPr>
         <w:rPr>
-          <w:lang w:val="es-AR"/>
-        </w:rPr>
-      </w:pPr>
-      <w:r>
-        <w:rPr>
+          <w:strike/>
+          <w:lang w:val="es-AR"/>
+        </w:rPr>
+      </w:pPr>
+      <w:r>
+        <w:rPr>
+          <w:strike/>
           <w:lang w:val="es-AR"/>
         </w:rPr>
         <w:t>Componente Login</w:t>
@@ -568,11 +618,13 @@
           <w:numId w:val="4"/>
         </w:numPr>
         <w:rPr>
-          <w:lang w:val="es-AR"/>
-        </w:rPr>
-      </w:pPr>
-      <w:r>
-        <w:rPr>
+          <w:strike/>
+          <w:lang w:val="es-AR"/>
+        </w:rPr>
+      </w:pPr>
+      <w:r>
+        <w:rPr>
+          <w:strike/>
           <w:lang w:val="es-AR"/>
         </w:rPr>
         <w:t>Tiene que tener la validación del usuario contra Supabase</w:t>
@@ -586,11 +638,13 @@
           <w:numId w:val="4"/>
         </w:numPr>
         <w:rPr>
-          <w:lang w:val="es-AR"/>
-        </w:rPr>
-      </w:pPr>
-      <w:r>
-        <w:rPr>
+          <w:strike/>
+          <w:lang w:val="es-AR"/>
+        </w:rPr>
+      </w:pPr>
+      <w:r>
+        <w:rPr>
+          <w:strike/>
           <w:lang w:val="es-AR"/>
         </w:rPr>
         <w:t>Registrar el log de ese usuario en Supabase</w:t>
@@ -604,11 +658,13 @@
           <w:numId w:val="4"/>
         </w:numPr>
         <w:rPr>
-          <w:lang w:val="es-AR"/>
-        </w:rPr>
-      </w:pPr>
-      <w:r>
-        <w:rPr>
+          <w:strike/>
+          <w:lang w:val="es-AR"/>
+        </w:rPr>
+      </w:pPr>
+      <w:r>
+        <w:rPr>
+          <w:strike/>
           <w:lang w:val="es-AR"/>
         </w:rPr>
         <w:t>En caso de login exitoso:</w:t>
@@ -622,11 +678,13 @@
           <w:numId w:val="4"/>
         </w:numPr>
         <w:rPr>
-          <w:lang w:val="es-AR"/>
-        </w:rPr>
-      </w:pPr>
-      <w:r>
-        <w:rPr>
+          <w:strike/>
+          <w:lang w:val="es-AR"/>
+        </w:rPr>
+      </w:pPr>
+      <w:r>
+        <w:rPr>
+          <w:strike/>
           <w:lang w:val="es-AR"/>
         </w:rPr>
         <w:t>Registrar usuario</w:t>
@@ -640,11 +698,13 @@
           <w:numId w:val="4"/>
         </w:numPr>
         <w:rPr>
-          <w:lang w:val="es-AR"/>
-        </w:rPr>
-      </w:pPr>
-      <w:r>
-        <w:rPr>
+          <w:strike/>
+          <w:lang w:val="es-AR"/>
+        </w:rPr>
+      </w:pPr>
+      <w:r>
+        <w:rPr>
+          <w:strike/>
           <w:lang w:val="es-AR"/>
         </w:rPr>
         <w:t>Registrar fecha de ingreso</w:t>
@@ -658,11 +718,13 @@
           <w:numId w:val="4"/>
         </w:numPr>
         <w:rPr>
-          <w:lang w:val="es-AR"/>
-        </w:rPr>
-      </w:pPr>
-      <w:r>
-        <w:rPr>
+          <w:strike/>
+          <w:lang w:val="es-AR"/>
+        </w:rPr>
+      </w:pPr>
+      <w:r>
+        <w:rPr>
+          <w:strike/>
           <w:lang w:val="es-AR"/>
         </w:rPr>
         <w:t>Debe rutear al Home</w:t>
@@ -676,11 +738,13 @@
           <w:numId w:val="4"/>
         </w:numPr>
         <w:rPr>
-          <w:lang w:val="es-AR"/>
-        </w:rPr>
-      </w:pPr>
-      <w:r>
-        <w:rPr>
+          <w:strike/>
+          <w:lang w:val="es-AR"/>
+        </w:rPr>
+      </w:pPr>
+      <w:r>
+        <w:rPr>
+          <w:strike/>
           <w:lang w:val="es-AR"/>
         </w:rPr>
         <w:t>Debe tener botones de acceso rápido</w:t>
@@ -714,17 +778,20 @@
           <w:numId w:val="4"/>
         </w:numPr>
         <w:rPr>
-          <w:lang w:val="es-AR"/>
-        </w:rPr>
-      </w:pPr>
-      <w:r>
-        <w:rPr>
+          <w:strike/>
+          <w:lang w:val="es-AR"/>
+        </w:rPr>
+      </w:pPr>
+      <w:r>
+        <w:rPr>
+          <w:strike/>
           <w:lang w:val="es-AR"/>
         </w:rPr>
         <w:t xml:space="preserve">Al </w:t>
       </w:r>
       <w:r>
         <w:rPr>
+          <w:strike/>
           <w:lang w:val="es-AR"/>
         </w:rPr>
         <w:t>presionar  ‘Ingresar’, acceda al Home</w:t>
@@ -738,11 +805,13 @@
           <w:numId w:val="4"/>
         </w:numPr>
         <w:rPr>
-          <w:lang w:val="es-AR"/>
-        </w:rPr>
-      </w:pPr>
-      <w:r>
-        <w:rPr>
+          <w:strike/>
+          <w:lang w:val="es-AR"/>
+        </w:rPr>
+      </w:pPr>
+      <w:r>
+        <w:rPr>
+          <w:strike/>
           <w:lang w:val="es-AR"/>
         </w:rPr>
         <w:t>Componente Registro</w:t>
@@ -756,11 +825,13 @@
           <w:numId w:val="4"/>
         </w:numPr>
         <w:rPr>
-          <w:lang w:val="es-AR"/>
-        </w:rPr>
-      </w:pPr>
-      <w:r>
-        <w:rPr>
+          <w:strike/>
+          <w:lang w:val="es-AR"/>
+        </w:rPr>
+      </w:pPr>
+      <w:r>
+        <w:rPr>
+          <w:strike/>
           <w:lang w:val="es-AR"/>
         </w:rPr>
         <w:t>Tiene que generar un nuevo usuario</w:t>
@@ -774,11 +845,13 @@
           <w:numId w:val="4"/>
         </w:numPr>
         <w:rPr>
-          <w:lang w:val="es-AR"/>
-        </w:rPr>
-      </w:pPr>
-      <w:r>
-        <w:rPr>
+          <w:strike/>
+          <w:lang w:val="es-AR"/>
+        </w:rPr>
+      </w:pPr>
+      <w:r>
+        <w:rPr>
+          <w:strike/>
           <w:lang w:val="es-AR"/>
         </w:rPr>
         <w:t>Al registrar un nuevo usuario, redirigir al home, logeandolo automáticamente</w:t>
@@ -792,13 +865,16 @@
           <w:numId w:val="4"/>
         </w:numPr>
         <w:rPr>
-          <w:lang w:val="es-AR"/>
-        </w:rPr>
-      </w:pPr>
-      <w:r>
-        <w:rPr>
-          <w:lang w:val="es-AR"/>
-        </w:rPr>
+          <w:strike/>
+          <w:lang w:val="es-AR"/>
+        </w:rPr>
+      </w:pPr>
+      <w:r>
+        <w:rPr>
+          <w:strike/>
+          <w:lang w:val="es-AR"/>
+        </w:rPr>
+        <w:lastRenderedPageBreak/>
         <w:t>Emitir mensaje si el usuario ya se encuentra registrado</w:t>
       </w:r>
     </w:p>
@@ -810,18 +886,49 @@
           <w:numId w:val="4"/>
         </w:numPr>
         <w:rPr>
-          <w:lang w:val="es-AR"/>
-        </w:rPr>
-      </w:pPr>
-      <w:r>
-        <w:rPr>
-          <w:lang w:val="es-AR"/>
-        </w:rPr>
-        <w:lastRenderedPageBreak/>
-        <w:t xml:space="preserve"> No usar alert</w:t>
-      </w:r>
-      <w:r>
-        <w:rPr>
+          <w:strike/>
+          <w:lang w:val="es-AR"/>
+        </w:rPr>
+      </w:pPr>
+      <w:r>
+        <w:rPr>
+          <w:strike/>
+          <w:lang w:val="es-AR"/>
+        </w:rPr>
+        <w:t xml:space="preserve"> No usar </w:t>
+      </w:r>
+      <w:proofErr w:type="spellStart"/>
+      <w:r>
+        <w:rPr>
+          <w:strike/>
+          <w:lang w:val="es-AR"/>
+        </w:rPr>
+        <w:t>alert</w:t>
+      </w:r>
+      <w:proofErr w:type="spellEnd"/>
+    </w:p>
+    <w:p>
+      <w:pPr>
+        <w:pStyle w:val="Prrafodelista"/>
+        <w:numPr>
+          <w:ilvl w:val="1"/>
+          <w:numId w:val="4"/>
+        </w:numPr>
+        <w:rPr>
+          <w:strike/>
+          <w:lang w:val="es-AR"/>
+        </w:rPr>
+      </w:pPr>
+      <w:r>
+        <w:rPr>
+          <w:strike/>
+          <w:lang w:val="es-AR"/>
+        </w:rPr>
+        <w:t>Mostrar mensajes de error en español</w:t>
+      </w:r>
+      <w:r>
+        <w:rPr>
+          <w:strike/>
           <w:lang w:val="es-AR"/>
         </w:rPr>
         <w:br/>
@@ -849,11 +956,13 @@
           <w:numId w:val="2"/>
         </w:numPr>
         <w:rPr>
-          <w:lang w:val="es-AR"/>
-        </w:rPr>
-      </w:pPr>
-      <w:r>
-        <w:rPr>
+          <w:strike/>
+          <w:lang w:val="es-AR"/>
+        </w:rPr>
+      </w:pPr>
+      <w:r>
+        <w:rPr>
+          <w:strike/>
           <w:lang w:val="es-AR"/>
         </w:rPr>
         <w:t>Incorporar el chat</w:t>
@@ -867,11 +976,13 @@
           <w:numId w:val="2"/>
         </w:numPr>
         <w:rPr>
-          <w:lang w:val="es-AR"/>
-        </w:rPr>
-      </w:pPr>
-      <w:r>
-        <w:rPr>
+          <w:strike/>
+          <w:lang w:val="es-AR"/>
+        </w:rPr>
+      </w:pPr>
+      <w:r>
+        <w:rPr>
+          <w:strike/>
           <w:lang w:val="es-AR"/>
         </w:rPr>
         <w:t>Solamente usuarios logeados podrán acceder al chat</w:t>
@@ -885,14 +996,36 @@
           <w:numId w:val="2"/>
         </w:numPr>
         <w:rPr>
-          <w:lang w:val="es-AR"/>
-        </w:rPr>
-      </w:pPr>
-      <w:r>
-        <w:rPr>
+          <w:strike/>
+          <w:lang w:val="es-AR"/>
+        </w:rPr>
+      </w:pPr>
+      <w:r>
+        <w:rPr>
+          <w:strike/>
           <w:lang w:val="es-AR"/>
         </w:rPr>
         <w:t>Debemos marcar el usuario y hora que envió el mensaje</w:t>
+      </w:r>
+    </w:p>
+    <w:p>
+      <w:pPr>
+        <w:pStyle w:val="Prrafodelista"/>
+        <w:numPr>
+          <w:ilvl w:val="1"/>
+          <w:numId w:val="2"/>
+        </w:numPr>
+        <w:rPr>
+          <w:strike/>
+          <w:lang w:val="es-AR"/>
+        </w:rPr>
+      </w:pPr>
+      <w:r>
+        <w:rPr>
+          <w:strike/>
+          <w:lang w:val="es-AR"/>
+        </w:rPr>
+        <w:t xml:space="preserve">Debe actualizarse en Real Time </w:t>
       </w:r>
     </w:p>
     <w:p>
@@ -1069,6 +1202,26 @@
     </w:p>
     <w:p>
       <w:pPr>
+        <w:pStyle w:val="Prrafodelista"/>
+        <w:numPr>
+          <w:ilvl w:val="2"/>
+          <w:numId w:val="2"/>
+        </w:numPr>
+        <w:rPr>
+          <w:strike/>
+          <w:lang w:val="es-AR"/>
+        </w:rPr>
+      </w:pPr>
+      <w:r>
+        <w:rPr>
+          <w:strike/>
+          <w:lang w:val="es-AR"/>
+        </w:rPr>
+        <w:t>Si la carta es igual no debe quitar puntos</w:t>
+      </w:r>
+    </w:p>
+    <w:p>
+      <w:pPr>
         <w:pStyle w:val="Ttulo2"/>
         <w:rPr>
           <w:lang w:val="es-AR"/>
@@ -1089,14 +1242,591 @@
           <w:numId w:val="3"/>
         </w:numPr>
         <w:rPr>
-          <w:lang w:val="es-AR"/>
-        </w:rPr>
-      </w:pPr>
-      <w:r>
-        <w:rPr>
+          <w:strike/>
+          <w:lang w:val="es-AR"/>
+        </w:rPr>
+      </w:pPr>
+      <w:r>
+        <w:rPr>
+          <w:strike/>
           <w:lang w:val="es-AR"/>
         </w:rPr>
         <w:t>Agregar el juego Preguntados</w:t>
+      </w:r>
+    </w:p>
+    <w:p>
+      <w:pPr>
+        <w:pStyle w:val="Prrafodelista"/>
+        <w:numPr>
+          <w:ilvl w:val="1"/>
+          <w:numId w:val="3"/>
+        </w:numPr>
+        <w:rPr>
+          <w:strike/>
+          <w:lang w:val="es-AR"/>
+        </w:rPr>
+      </w:pPr>
+      <w:r>
+        <w:rPr>
+          <w:strike/>
+          <w:lang w:val="es-AR"/>
+        </w:rPr>
+        <w:t>Obtener imágenes de una API</w:t>
+      </w:r>
+    </w:p>
+    <w:p>
+      <w:pPr>
+        <w:pStyle w:val="Prrafodelista"/>
+        <w:numPr>
+          <w:ilvl w:val="1"/>
+          <w:numId w:val="3"/>
+        </w:numPr>
+        <w:rPr>
+          <w:strike/>
+          <w:lang w:val="es-AR"/>
+        </w:rPr>
+      </w:pPr>
+      <w:r>
+        <w:rPr>
+          <w:strike/>
+          <w:lang w:val="es-AR"/>
+        </w:rPr>
+        <w:t>Realizar llamado a la API desde un servicio</w:t>
+      </w:r>
+    </w:p>
+    <w:p>
+      <w:pPr>
+        <w:pStyle w:val="Prrafodelista"/>
+        <w:numPr>
+          <w:ilvl w:val="1"/>
+          <w:numId w:val="3"/>
+        </w:numPr>
+        <w:rPr>
+          <w:strike/>
+          <w:lang w:val="es-AR"/>
+        </w:rPr>
+      </w:pPr>
+      <w:r>
+        <w:rPr>
+          <w:strike/>
+          <w:lang w:val="es-AR"/>
+        </w:rPr>
+        <w:t>Dar al jugador opciones de elección</w:t>
+      </w:r>
+    </w:p>
+    <w:p>
+      <w:pPr>
+        <w:pStyle w:val="Prrafodelista"/>
+        <w:numPr>
+          <w:ilvl w:val="1"/>
+          <w:numId w:val="3"/>
+        </w:numPr>
+        <w:rPr>
+          <w:strike/>
+          <w:lang w:val="es-AR"/>
+        </w:rPr>
+      </w:pPr>
+      <w:r>
+        <w:rPr>
+          <w:strike/>
+          <w:lang w:val="es-AR"/>
+        </w:rPr>
+        <w:t>No ingresar datos por teclado</w:t>
+      </w:r>
+    </w:p>
+    <w:p>
+      <w:pPr>
+        <w:pStyle w:val="Prrafodelista"/>
+        <w:numPr>
+          <w:ilvl w:val="1"/>
+          <w:numId w:val="3"/>
+        </w:numPr>
+        <w:rPr>
+          <w:strike/>
+          <w:lang w:val="es-AR"/>
+        </w:rPr>
+      </w:pPr>
+      <w:r>
+        <w:rPr>
+          <w:strike/>
+          <w:lang w:val="es-AR"/>
+        </w:rPr>
+        <w:t>Mostrar pantallas distintas al ganar o perder</w:t>
+      </w:r>
+    </w:p>
+    <w:p>
+      <w:pPr>
+        <w:pStyle w:val="Prrafodelista"/>
+        <w:numPr>
+          <w:ilvl w:val="0"/>
+          <w:numId w:val="3"/>
+        </w:numPr>
+        <w:rPr>
+          <w:strike/>
+          <w:lang w:val="es-AR"/>
+        </w:rPr>
+      </w:pPr>
+      <w:r>
+        <w:rPr>
+          <w:strike/>
+          <w:lang w:val="es-AR"/>
+        </w:rPr>
+        <w:t>Agregar Juego Propio</w:t>
+      </w:r>
+    </w:p>
+    <w:p>
+      <w:pPr>
+        <w:pStyle w:val="Prrafodelista"/>
+        <w:numPr>
+          <w:ilvl w:val="1"/>
+          <w:numId w:val="3"/>
+        </w:numPr>
+        <w:rPr>
+          <w:strike/>
+          <w:lang w:val="es-AR"/>
+        </w:rPr>
+      </w:pPr>
+      <w:r>
+        <w:rPr>
+          <w:strike/>
+          <w:lang w:val="es-AR"/>
+        </w:rPr>
+        <w:t>Modificar tablero de resultado al ganar</w:t>
+      </w:r>
+    </w:p>
+    <w:p>
+      <w:pPr>
+        <w:pStyle w:val="Prrafodelista"/>
+        <w:numPr>
+          <w:ilvl w:val="2"/>
+          <w:numId w:val="3"/>
+        </w:numPr>
+        <w:rPr>
+          <w:strike/>
+          <w:lang w:val="es-AR"/>
+        </w:rPr>
+      </w:pPr>
+      <w:r>
+        <w:rPr>
+          <w:strike/>
+          <w:lang w:val="es-AR"/>
+        </w:rPr>
+        <w:t xml:space="preserve"> Tiene que cuadrar en el container</w:t>
+      </w:r>
+    </w:p>
+    <w:p>
+      <w:pPr>
+        <w:pStyle w:val="Ttulo2"/>
+        <w:rPr>
+          <w:lang w:val="es-AR"/>
+        </w:rPr>
+      </w:pPr>
+      <w:r>
+        <w:rPr>
+          <w:lang w:val="es-AR"/>
+        </w:rPr>
+        <w:t>SPRINT 5</w:t>
+      </w:r>
+    </w:p>
+    <w:p>
+      <w:pPr>
+        <w:pStyle w:val="Prrafodelista"/>
+        <w:numPr>
+          <w:ilvl w:val="0"/>
+          <w:numId w:val="5"/>
+        </w:numPr>
+        <w:rPr>
+          <w:strike/>
+          <w:lang w:val="es-AR"/>
+        </w:rPr>
+      </w:pPr>
+      <w:r>
+        <w:rPr>
+          <w:strike/>
+          <w:lang w:val="es-AR"/>
+        </w:rPr>
+        <w:t>Incorporar listado de resultados</w:t>
+      </w:r>
+    </w:p>
+    <w:p>
+      <w:pPr>
+        <w:pStyle w:val="Prrafodelista"/>
+        <w:numPr>
+          <w:ilvl w:val="1"/>
+          <w:numId w:val="5"/>
+        </w:numPr>
+        <w:rPr>
+          <w:strike/>
+          <w:lang w:val="es-AR"/>
+        </w:rPr>
+      </w:pPr>
+      <w:r>
+        <w:rPr>
+          <w:strike/>
+          <w:lang w:val="es-AR"/>
+        </w:rPr>
+        <w:t>Al finalizar cada juego se debe guardar registro del resultado</w:t>
+      </w:r>
+    </w:p>
+    <w:p>
+      <w:pPr>
+        <w:pStyle w:val="Prrafodelista"/>
+        <w:numPr>
+          <w:ilvl w:val="1"/>
+          <w:numId w:val="5"/>
+        </w:numPr>
+        <w:rPr>
+          <w:strike/>
+          <w:lang w:val="es-AR"/>
+        </w:rPr>
+      </w:pPr>
+      <w:r>
+        <w:rPr>
+          <w:strike/>
+          <w:lang w:val="es-AR"/>
+        </w:rPr>
+        <w:t>Guardar datos del usuario</w:t>
+      </w:r>
+    </w:p>
+    <w:p>
+      <w:pPr>
+        <w:pStyle w:val="Prrafodelista"/>
+        <w:numPr>
+          <w:ilvl w:val="2"/>
+          <w:numId w:val="5"/>
+        </w:numPr>
+        <w:rPr>
+          <w:strike/>
+          <w:lang w:val="es-AR"/>
+        </w:rPr>
+      </w:pPr>
+      <w:r>
+        <w:rPr>
+          <w:strike/>
+          <w:lang w:val="es-AR"/>
+        </w:rPr>
+        <w:t>Fecha</w:t>
+      </w:r>
+    </w:p>
+    <w:p>
+      <w:pPr>
+        <w:pStyle w:val="Prrafodelista"/>
+        <w:numPr>
+          <w:ilvl w:val="2"/>
+          <w:numId w:val="5"/>
+        </w:numPr>
+        <w:rPr>
+          <w:strike/>
+          <w:lang w:val="es-AR"/>
+        </w:rPr>
+      </w:pPr>
+      <w:r>
+        <w:rPr>
+          <w:strike/>
+          <w:lang w:val="es-AR"/>
+        </w:rPr>
+        <w:t>Puntaje</w:t>
+      </w:r>
+    </w:p>
+    <w:p>
+      <w:pPr>
+        <w:pStyle w:val="Prrafodelista"/>
+        <w:numPr>
+          <w:ilvl w:val="2"/>
+          <w:numId w:val="5"/>
+        </w:numPr>
+        <w:rPr>
+          <w:strike/>
+          <w:lang w:val="es-AR"/>
+        </w:rPr>
+      </w:pPr>
+      <w:r>
+        <w:rPr>
+          <w:strike/>
+          <w:lang w:val="es-AR"/>
+        </w:rPr>
+        <w:t>Etc.</w:t>
+      </w:r>
+    </w:p>
+    <w:p>
+      <w:pPr>
+        <w:pStyle w:val="Prrafodelista"/>
+        <w:numPr>
+          <w:ilvl w:val="0"/>
+          <w:numId w:val="5"/>
+        </w:numPr>
+        <w:rPr>
+          <w:strike/>
+          <w:lang w:val="es-AR"/>
+        </w:rPr>
+      </w:pPr>
+      <w:r>
+        <w:rPr>
+          <w:strike/>
+          <w:lang w:val="es-AR"/>
+        </w:rPr>
+        <w:t>Incorporar una encuesta</w:t>
+      </w:r>
+    </w:p>
+    <w:p>
+      <w:pPr>
+        <w:pStyle w:val="Prrafodelista"/>
+        <w:numPr>
+          <w:ilvl w:val="1"/>
+          <w:numId w:val="5"/>
+        </w:numPr>
+        <w:rPr>
+          <w:strike/>
+          <w:lang w:val="es-AR"/>
+        </w:rPr>
+      </w:pPr>
+      <w:r>
+        <w:rPr>
+          <w:strike/>
+          <w:lang w:val="es-AR"/>
+        </w:rPr>
+        <w:t>Debe pedir los siguientes datos:</w:t>
+      </w:r>
+    </w:p>
+    <w:p>
+      <w:pPr>
+        <w:pStyle w:val="Prrafodelista"/>
+        <w:numPr>
+          <w:ilvl w:val="2"/>
+          <w:numId w:val="5"/>
+        </w:numPr>
+        <w:rPr>
+          <w:strike/>
+          <w:lang w:val="es-AR"/>
+        </w:rPr>
+      </w:pPr>
+      <w:r>
+        <w:rPr>
+          <w:strike/>
+          <w:lang w:val="es-AR"/>
+        </w:rPr>
+        <w:t>Nombre</w:t>
+      </w:r>
+    </w:p>
+    <w:p>
+      <w:pPr>
+        <w:pStyle w:val="Prrafodelista"/>
+        <w:numPr>
+          <w:ilvl w:val="2"/>
+          <w:numId w:val="5"/>
+        </w:numPr>
+        <w:rPr>
+          <w:strike/>
+          <w:lang w:val="es-AR"/>
+        </w:rPr>
+      </w:pPr>
+      <w:r>
+        <w:rPr>
+          <w:strike/>
+          <w:lang w:val="es-AR"/>
+        </w:rPr>
+        <w:t>Apellido</w:t>
+      </w:r>
+    </w:p>
+    <w:p>
+      <w:pPr>
+        <w:pStyle w:val="Prrafodelista"/>
+        <w:numPr>
+          <w:ilvl w:val="2"/>
+          <w:numId w:val="5"/>
+        </w:numPr>
+        <w:rPr>
+          <w:strike/>
+          <w:lang w:val="es-AR"/>
+        </w:rPr>
+      </w:pPr>
+      <w:r>
+        <w:rPr>
+          <w:strike/>
+          <w:lang w:val="es-AR"/>
+        </w:rPr>
+        <w:t>Edad</w:t>
+      </w:r>
+    </w:p>
+    <w:p>
+      <w:pPr>
+        <w:pStyle w:val="Prrafodelista"/>
+        <w:numPr>
+          <w:ilvl w:val="3"/>
+          <w:numId w:val="5"/>
+        </w:numPr>
+        <w:rPr>
+          <w:strike/>
+          <w:lang w:val="es-AR"/>
+        </w:rPr>
+      </w:pPr>
+      <w:r>
+        <w:rPr>
+          <w:strike/>
+          <w:lang w:val="es-AR"/>
+        </w:rPr>
+        <w:t>Validar que sean mayores a 18 y menores a 99</w:t>
+      </w:r>
+    </w:p>
+    <w:p>
+      <w:pPr>
+        <w:pStyle w:val="Prrafodelista"/>
+        <w:numPr>
+          <w:ilvl w:val="2"/>
+          <w:numId w:val="5"/>
+        </w:numPr>
+        <w:rPr>
+          <w:strike/>
+          <w:lang w:val="es-AR"/>
+        </w:rPr>
+      </w:pPr>
+      <w:r>
+        <w:rPr>
+          <w:strike/>
+          <w:lang w:val="es-AR"/>
+        </w:rPr>
+        <w:t>Número de teléfono</w:t>
+      </w:r>
+    </w:p>
+    <w:p>
+      <w:pPr>
+        <w:pStyle w:val="Prrafodelista"/>
+        <w:numPr>
+          <w:ilvl w:val="3"/>
+          <w:numId w:val="5"/>
+        </w:numPr>
+        <w:rPr>
+          <w:strike/>
+          <w:lang w:val="es-AR"/>
+        </w:rPr>
+      </w:pPr>
+      <w:r>
+        <w:rPr>
+          <w:strike/>
+          <w:lang w:val="es-AR"/>
+        </w:rPr>
+        <w:t>Validar que sean solo números y no más de 10 caracteres</w:t>
+      </w:r>
+    </w:p>
+    <w:p>
+      <w:pPr>
+        <w:pStyle w:val="Prrafodelista"/>
+        <w:numPr>
+          <w:ilvl w:val="1"/>
+          <w:numId w:val="5"/>
+        </w:numPr>
+        <w:rPr>
+          <w:strike/>
+          <w:lang w:val="es-AR"/>
+        </w:rPr>
+      </w:pPr>
+      <w:r>
+        <w:rPr>
+          <w:strike/>
+          <w:lang w:val="es-AR"/>
+        </w:rPr>
+        <w:t>Mínimo 3 preguntas</w:t>
+      </w:r>
+    </w:p>
+    <w:p>
+      <w:pPr>
+        <w:pStyle w:val="Prrafodelista"/>
+        <w:numPr>
+          <w:ilvl w:val="2"/>
+          <w:numId w:val="5"/>
+        </w:numPr>
+        <w:rPr>
+          <w:strike/>
+          <w:lang w:val="es-AR"/>
+        </w:rPr>
+      </w:pPr>
+      <w:r>
+        <w:rPr>
+          <w:strike/>
+          <w:lang w:val="es-AR"/>
+        </w:rPr>
+        <w:lastRenderedPageBreak/>
+        <w:t>Utilizar distintos controles (Textbox, checkbox, radiobutton, etc.).</w:t>
+      </w:r>
+    </w:p>
+    <w:p>
+      <w:pPr>
+        <w:pStyle w:val="Prrafodelista"/>
+        <w:numPr>
+          <w:ilvl w:val="2"/>
+          <w:numId w:val="5"/>
+        </w:numPr>
+        <w:rPr>
+          <w:strike/>
+          <w:lang w:val="es-AR"/>
+        </w:rPr>
+      </w:pPr>
+      <w:r>
+        <w:rPr>
+          <w:strike/>
+          <w:lang w:val="es-AR"/>
+        </w:rPr>
+        <w:t>No se pueden repetir</w:t>
+      </w:r>
+    </w:p>
+    <w:p>
+      <w:pPr>
+        <w:pStyle w:val="Prrafodelista"/>
+        <w:numPr>
+          <w:ilvl w:val="1"/>
+          <w:numId w:val="5"/>
+        </w:numPr>
+        <w:rPr>
+          <w:strike/>
+          <w:lang w:val="es-AR"/>
+        </w:rPr>
+      </w:pPr>
+      <w:r>
+        <w:rPr>
+          <w:strike/>
+          <w:lang w:val="es-AR"/>
+        </w:rPr>
+        <w:t>Tiene que contar con validadores</w:t>
+      </w:r>
+    </w:p>
+    <w:p>
+      <w:pPr>
+        <w:pStyle w:val="Prrafodelista"/>
+        <w:numPr>
+          <w:ilvl w:val="1"/>
+          <w:numId w:val="5"/>
+        </w:numPr>
+        <w:rPr>
+          <w:strike/>
+          <w:lang w:val="es-AR"/>
+        </w:rPr>
+      </w:pPr>
+      <w:r>
+        <w:rPr>
+          <w:strike/>
+          <w:lang w:val="es-AR"/>
+        </w:rPr>
+        <w:t>Todos los campos son requeridos</w:t>
+      </w:r>
+    </w:p>
+    <w:p>
+      <w:pPr>
+        <w:pStyle w:val="Prrafodelista"/>
+        <w:numPr>
+          <w:ilvl w:val="1"/>
+          <w:numId w:val="5"/>
+        </w:numPr>
+        <w:rPr>
+          <w:strike/>
+          <w:lang w:val="es-AR"/>
+        </w:rPr>
+      </w:pPr>
+      <w:r>
+        <w:rPr>
+          <w:strike/>
+          <w:lang w:val="es-AR"/>
+        </w:rPr>
+        <w:t>Guardar las respuestas en Supabase identificando el usuario</w:t>
       </w:r>
     </w:p>
     <w:p>
@@ -1489,6 +2219,92 @@
       </w:pPr>
     </w:lvl>
   </w:abstractNum>
+  <w:abstractNum w:abstractNumId="4" w15:restartNumberingAfterBreak="0">
+    <w:nsid w:val="7DB97B3D"/>
+    <w:multiLevelType w:val="multilevel"/>
+    <w:tmpl w:val="580A001F"/>
+    <w:lvl w:ilvl="0">
+      <w:start w:val="1"/>
+      <w:numFmt w:val="decimal"/>
+      <w:lvlText w:val="%1."/>
+      <w:lvlJc w:val="left"/>
+      <w:pPr>
+        <w:ind w:left="360" w:hanging="360"/>
+      </w:pPr>
+    </w:lvl>
+    <w:lvl w:ilvl="1">
+      <w:start w:val="1"/>
+      <w:numFmt w:val="decimal"/>
+      <w:lvlText w:val="%1.%2."/>
+      <w:lvlJc w:val="left"/>
+      <w:pPr>
+        <w:ind w:left="792" w:hanging="432"/>
+      </w:pPr>
+    </w:lvl>
+    <w:lvl w:ilvl="2">
+      <w:start w:val="1"/>
+      <w:numFmt w:val="decimal"/>
+      <w:lvlText w:val="%1.%2.%3."/>
+      <w:lvlJc w:val="left"/>
+      <w:pPr>
+        <w:ind w:left="1224" w:hanging="504"/>
+      </w:pPr>
+    </w:lvl>
+    <w:lvl w:ilvl="3">
+      <w:start w:val="1"/>
+      <w:numFmt w:val="decimal"/>
+      <w:lvlText w:val="%1.%2.%3.%4."/>
+      <w:lvlJc w:val="left"/>
+      <w:pPr>
+        <w:ind w:left="1728" w:hanging="648"/>
+      </w:pPr>
+    </w:lvl>
+    <w:lvl w:ilvl="4">
+      <w:start w:val="1"/>
+      <w:numFmt w:val="decimal"/>
+      <w:lvlText w:val="%1.%2.%3.%4.%5."/>
+      <w:lvlJc w:val="left"/>
+      <w:pPr>
+        <w:ind w:left="2232" w:hanging="792"/>
+      </w:pPr>
+    </w:lvl>
+    <w:lvl w:ilvl="5">
+      <w:start w:val="1"/>
+      <w:numFmt w:val="decimal"/>
+      <w:lvlText w:val="%1.%2.%3.%4.%5.%6."/>
+      <w:lvlJc w:val="left"/>
+      <w:pPr>
+        <w:ind w:left="2736" w:hanging="936"/>
+      </w:pPr>
+    </w:lvl>
+    <w:lvl w:ilvl="6">
+      <w:start w:val="1"/>
+      <w:numFmt w:val="decimal"/>
+      <w:lvlText w:val="%1.%2.%3.%4.%5.%6.%7."/>
+      <w:lvlJc w:val="left"/>
+      <w:pPr>
+        <w:ind w:left="3240" w:hanging="1080"/>
+      </w:pPr>
+    </w:lvl>
+    <w:lvl w:ilvl="7">
+      <w:start w:val="1"/>
+      <w:numFmt w:val="decimal"/>
+      <w:lvlText w:val="%1.%2.%3.%4.%5.%6.%7.%8."/>
+      <w:lvlJc w:val="left"/>
+      <w:pPr>
+        <w:ind w:left="3744" w:hanging="1224"/>
+      </w:pPr>
+    </w:lvl>
+    <w:lvl w:ilvl="8">
+      <w:start w:val="1"/>
+      <w:numFmt w:val="decimal"/>
+      <w:lvlText w:val="%1.%2.%3.%4.%5.%6.%7.%8.%9."/>
+      <w:lvlJc w:val="left"/>
+      <w:pPr>
+        <w:ind w:left="4320" w:hanging="1440"/>
+      </w:pPr>
+    </w:lvl>
+  </w:abstractNum>
   <w:num w:numId="1" w16cid:durableId="1563369709">
     <w:abstractNumId w:val="3"/>
   </w:num>
@@ -1500,6 +2316,9 @@
   </w:num>
   <w:num w:numId="4" w16cid:durableId="531115902">
     <w:abstractNumId w:val="1"/>
+  </w:num>
+  <w:num w:numId="5" w16cid:durableId="727536204">
+    <w:abstractNumId w:val="4"/>
   </w:num>
 </w:numbering>
 </file>

</xml_diff>